<commit_message>
added and mutliple updated
</commit_message>
<xml_diff>
--- a/documentation/backend_documentation.docx
+++ b/documentation/backend_documentation.docx
@@ -347,15 +347,7 @@
         <w:ind w:left="360"/>
       </w:pPr>
       <w:r>
-        <w:t xml:space="preserve">Purpose: Stores address information for users or customers, linked to the </w:t>
-      </w:r>
-      <w:proofErr w:type="gramStart"/>
-      <w:r>
-        <w:t>users</w:t>
-      </w:r>
-      <w:proofErr w:type="gramEnd"/>
-      <w:r>
-        <w:t xml:space="preserve"> table.</w:t>
+        <w:t>Purpose: Stores address information for users or customers, linked to the users table.</w:t>
       </w:r>
     </w:p>
     <w:tbl>
@@ -529,13 +521,8 @@
             <w:hideMark/>
           </w:tcPr>
           <w:p>
-            <w:proofErr w:type="gramStart"/>
-            <w:r>
-              <w:t>CHAR(</w:t>
-            </w:r>
-            <w:proofErr w:type="gramEnd"/>
-            <w:r>
-              <w:t>36)</w:t>
+            <w:r>
+              <w:t>CHAR(36)</w:t>
             </w:r>
           </w:p>
         </w:tc>
@@ -1275,6 +1262,7 @@
         </w:pict>
       </w:r>
     </w:p>
+    <w:p/>
     <w:p/>
     <w:p/>
     <w:p/>
@@ -1288,6 +1276,7 @@
         </w:numPr>
       </w:pPr>
       <w:r>
+        <w:lastRenderedPageBreak/>
         <w:t>brands</w:t>
       </w:r>
     </w:p>
@@ -1296,7 +1285,6 @@
         <w:ind w:left="360"/>
       </w:pPr>
       <w:r>
-        <w:lastRenderedPageBreak/>
         <w:t>Purpose: Manages brand information for products.</w:t>
       </w:r>
     </w:p>
@@ -2573,6 +2561,7 @@
     <w:p/>
     <w:p>
       <w:r>
+        <w:lastRenderedPageBreak/>
         <w:t>Constraints:</w:t>
       </w:r>
     </w:p>
@@ -2584,7 +2573,6 @@
         </w:numPr>
       </w:pPr>
       <w:r>
-        <w:lastRenderedPageBreak/>
         <w:t>Primary Key: id</w:t>
       </w:r>
     </w:p>
@@ -3096,6 +3084,7 @@
         </w:numPr>
       </w:pPr>
       <w:r>
+        <w:lastRenderedPageBreak/>
         <w:t>cart</w:t>
       </w:r>
     </w:p>
@@ -3104,7 +3093,6 @@
         <w:ind w:left="360"/>
       </w:pPr>
       <w:r>
-        <w:lastRenderedPageBreak/>
         <w:t>Purpose: Stores user cart data, including items in JSON format.</w:t>
       </w:r>
     </w:p>
@@ -4399,6 +4387,7 @@
     <w:p/>
     <w:p>
       <w:r>
+        <w:lastRenderedPageBreak/>
         <w:t>Constraints:</w:t>
       </w:r>
     </w:p>
@@ -4410,7 +4399,6 @@
         </w:numPr>
       </w:pPr>
       <w:r>
-        <w:lastRenderedPageBreak/>
         <w:t xml:space="preserve">Primary Key: </w:t>
       </w:r>
       <w:proofErr w:type="spellStart"/>
@@ -5121,6 +5109,7 @@
         </w:numPr>
       </w:pPr>
       <w:r>
+        <w:lastRenderedPageBreak/>
         <w:t>companies</w:t>
       </w:r>
     </w:p>
@@ -5129,7 +5118,6 @@
         <w:ind w:left="360"/>
       </w:pPr>
       <w:r>
-        <w:lastRenderedPageBreak/>
         <w:t>Purpose: Manages company information, with support for parent-child company relationships.</w:t>
       </w:r>
     </w:p>
@@ -6066,6 +6054,7 @@
         </w:numPr>
       </w:pPr>
       <w:r>
+        <w:lastRenderedPageBreak/>
         <w:t>customers</w:t>
       </w:r>
     </w:p>
@@ -6074,7 +6063,6 @@
         <w:ind w:left="360"/>
       </w:pPr>
       <w:r>
-        <w:lastRenderedPageBreak/>
         <w:t>Purpose: Manages customer information, including financial and vendor details.</w:t>
       </w:r>
     </w:p>
@@ -7641,6 +7629,7 @@
     </w:p>
     <w:p>
       <w:r>
+        <w:lastRenderedPageBreak/>
         <w:t xml:space="preserve">Engine: </w:t>
       </w:r>
       <w:proofErr w:type="spellStart"/>
@@ -7655,7 +7644,6 @@
     </w:p>
     <w:p>
       <w:r>
-        <w:lastRenderedPageBreak/>
         <w:pict w14:anchorId="3195A928">
           <v:rect id="_x0000_i1035" style="width:0;height:1.5pt" o:hralign="center" o:hrstd="t" o:hrnoshade="t" o:hr="t" fillcolor="black" stroked="f"/>
         </w:pict>
@@ -9106,6 +9094,7 @@
         </w:numPr>
       </w:pPr>
       <w:r>
+        <w:lastRenderedPageBreak/>
         <w:t>Foreign Keys:</w:t>
       </w:r>
     </w:p>
@@ -9118,7 +9107,6 @@
       </w:pPr>
       <w:proofErr w:type="spellStart"/>
       <w:r>
-        <w:lastRenderedPageBreak/>
         <w:t>shipTo</w:t>
       </w:r>
       <w:proofErr w:type="spellEnd"/>
@@ -9911,6 +9899,7 @@
         </w:numPr>
       </w:pPr>
       <w:r>
+        <w:lastRenderedPageBreak/>
         <w:t>orders</w:t>
       </w:r>
     </w:p>
@@ -9919,7 +9908,6 @@
         <w:ind w:left="360"/>
       </w:pPr>
       <w:r>
-        <w:lastRenderedPageBreak/>
         <w:t>Purpose: Manages order details, including status, priority, and assignments.</w:t>
       </w:r>
     </w:p>
@@ -11331,6 +11319,7 @@
       </w:pPr>
       <w:proofErr w:type="spellStart"/>
       <w:r>
+        <w:lastRenderedPageBreak/>
         <w:t>createdFor</w:t>
       </w:r>
       <w:proofErr w:type="spellEnd"/>
@@ -11355,7 +11344,6 @@
       </w:pPr>
       <w:proofErr w:type="spellStart"/>
       <w:r>
-        <w:lastRenderedPageBreak/>
         <w:t>createdBy</w:t>
       </w:r>
       <w:proofErr w:type="spellEnd"/>
@@ -12150,6 +12138,7 @@
         </w:numPr>
       </w:pPr>
       <w:r>
+        <w:lastRenderedPageBreak/>
         <w:t>permissions</w:t>
       </w:r>
     </w:p>
@@ -12158,7 +12147,6 @@
         <w:ind w:left="360"/>
       </w:pPr>
       <w:r>
-        <w:lastRenderedPageBreak/>
         <w:t>Purpose: Defines permissions for role-based access control.</w:t>
       </w:r>
     </w:p>
@@ -32835,13 +32823,8 @@
       <w:r>
         <w:t xml:space="preserve">&lt;-&gt; </w:t>
       </w:r>
-      <w:proofErr w:type="spellStart"/>
-      <w:r>
-        <w:t>ParentCategory</w:t>
-      </w:r>
-      <w:proofErr w:type="spellEnd"/>
-      <w:r>
-        <w:t xml:space="preserve"> (via </w:t>
+      <w:r>
+        <w:t xml:space="preserve">ParentCategory (via </w:t>
       </w:r>
       <w:proofErr w:type="spellStart"/>
       <w:r>
@@ -32881,15 +32864,7 @@
       </w:r>
       <w:proofErr w:type="spellEnd"/>
       <w:r>
-        <w:t xml:space="preserve">, and a </w:t>
-      </w:r>
-      <w:proofErr w:type="spellStart"/>
-      <w:r>
-        <w:t>ParentCategory</w:t>
-      </w:r>
-      <w:proofErr w:type="spellEnd"/>
-      <w:r>
-        <w:t xml:space="preserve"> can be linked to multiple Brands.</w:t>
+        <w:t>, and a ParentCategory can be linked to multiple Brands.</w:t>
       </w:r>
     </w:p>
     <w:p>
@@ -32909,15 +32884,7 @@
       </w:r>
       <w:proofErr w:type="spellEnd"/>
       <w:r>
-        <w:t>(</w:t>
-      </w:r>
-      <w:proofErr w:type="spellStart"/>
-      <w:r>
-        <w:t>ParentCategory</w:t>
-      </w:r>
-      <w:proofErr w:type="spellEnd"/>
-      <w:r>
-        <w:t>, {</w:t>
+        <w:t>(ParentCategory, {</w:t>
       </w:r>
     </w:p>
     <w:p>
@@ -33168,23 +33135,7 @@
       </w:r>
       <w:proofErr w:type="spellEnd"/>
       <w:r>
-        <w:t xml:space="preserve"> (for Brand → </w:t>
-      </w:r>
-      <w:proofErr w:type="spellStart"/>
-      <w:r>
-        <w:t>ParentCategory</w:t>
-      </w:r>
-      <w:proofErr w:type="spellEnd"/>
-      <w:r>
-        <w:t xml:space="preserve">), brands (for </w:t>
-      </w:r>
-      <w:proofErr w:type="spellStart"/>
-      <w:r>
-        <w:t>ParentCategory</w:t>
-      </w:r>
-      <w:proofErr w:type="spellEnd"/>
-      <w:r>
-        <w:t xml:space="preserve"> → Brand).</w:t>
+        <w:t xml:space="preserve"> (for Brand → ParentCategory), brands (for ParentCategory → Brand).</w:t>
       </w:r>
     </w:p>
     <w:p>
@@ -33649,15 +33600,7 @@
       </w:r>
       <w:proofErr w:type="spellEnd"/>
       <w:r>
-        <w:t xml:space="preserve">, but a </w:t>
-      </w:r>
-      <w:proofErr w:type="spellStart"/>
-      <w:r>
-        <w:t>ParentCategory</w:t>
-      </w:r>
-      <w:proofErr w:type="spellEnd"/>
-      <w:r>
-        <w:t xml:space="preserve"> belongs to one </w:t>
+        <w:t xml:space="preserve">, but a ParentCategory belongs to one </w:t>
       </w:r>
       <w:proofErr w:type="spellStart"/>
       <w:r>
@@ -33685,15 +33628,7 @@
       </w:r>
       <w:proofErr w:type="spellEnd"/>
       <w:r>
-        <w:t>(</w:t>
-      </w:r>
-      <w:proofErr w:type="spellStart"/>
-      <w:r>
-        <w:t>ParentCategory</w:t>
-      </w:r>
-      <w:proofErr w:type="spellEnd"/>
-      <w:r>
-        <w:t>, {</w:t>
+        <w:t>(ParentCategory, {</w:t>
       </w:r>
     </w:p>
     <w:p>
@@ -33841,15 +33776,7 @@
       </w:r>
       <w:proofErr w:type="spellEnd"/>
       <w:r>
-        <w:t xml:space="preserve"> → </w:t>
-      </w:r>
-      <w:proofErr w:type="spellStart"/>
-      <w:r>
-        <w:t>ParentCategory</w:t>
-      </w:r>
-      <w:proofErr w:type="spellEnd"/>
-      <w:r>
-        <w:t xml:space="preserve">), </w:t>
+        <w:t xml:space="preserve"> → ParentCategory), </w:t>
       </w:r>
       <w:proofErr w:type="spellStart"/>
       <w:r>
@@ -33857,15 +33784,7 @@
       </w:r>
       <w:proofErr w:type="spellEnd"/>
       <w:r>
-        <w:t xml:space="preserve"> (for </w:t>
-      </w:r>
-      <w:proofErr w:type="spellStart"/>
-      <w:r>
-        <w:t>ParentCategory</w:t>
-      </w:r>
-      <w:proofErr w:type="spellEnd"/>
-      <w:r>
-        <w:t xml:space="preserve"> → </w:t>
+        <w:t xml:space="preserve"> (for ParentCategory → </w:t>
       </w:r>
       <w:proofErr w:type="spellStart"/>
       <w:r>
@@ -33922,13 +33841,8 @@
         <w:t xml:space="preserve">&lt;-&gt; </w:t>
       </w:r>
       <w:r>
-        <w:t xml:space="preserve">Brand, </w:t>
-      </w:r>
-      <w:proofErr w:type="spellStart"/>
-      <w:r>
-        <w:t>ParentCategory</w:t>
-      </w:r>
-      <w:proofErr w:type="spellEnd"/>
+        <w:t>Brand, ParentCategory</w:t>
+      </w:r>
     </w:p>
     <w:p>
       <w:r>
@@ -33973,23 +33887,7 @@
         </w:numPr>
       </w:pPr>
       <w:r>
-        <w:t xml:space="preserve">A Category belongs to one </w:t>
-      </w:r>
-      <w:proofErr w:type="spellStart"/>
-      <w:r>
-        <w:t>ParentCategory</w:t>
-      </w:r>
-      <w:proofErr w:type="spellEnd"/>
-      <w:r>
-        <w:t xml:space="preserve">, but a </w:t>
-      </w:r>
-      <w:proofErr w:type="spellStart"/>
-      <w:r>
-        <w:t>ParentCategory</w:t>
-      </w:r>
-      <w:proofErr w:type="spellEnd"/>
-      <w:r>
-        <w:t xml:space="preserve"> can have many Categories.</w:t>
+        <w:t>A Category belongs to one ParentCategory, but a ParentCategory can have many Categories.</w:t>
       </w:r>
     </w:p>
     <w:p>
@@ -34035,15 +33933,7 @@
       </w:r>
       <w:proofErr w:type="spellEnd"/>
       <w:r>
-        <w:t>(</w:t>
-      </w:r>
-      <w:proofErr w:type="spellStart"/>
-      <w:r>
-        <w:t>ParentCategory</w:t>
-      </w:r>
-      <w:proofErr w:type="spellEnd"/>
-      <w:r>
-        <w:t xml:space="preserve">, { </w:t>
+        <w:t xml:space="preserve">(ParentCategory, { </w:t>
       </w:r>
       <w:proofErr w:type="spellStart"/>
       <w:r>
@@ -59329,6 +59219,7 @@
   <w:style w:type="character" w:default="1" w:styleId="DefaultParagraphFont">
     <w:name w:val="Default Paragraph Font"/>
     <w:uiPriority w:val="1"/>
+    <w:semiHidden/>
     <w:unhideWhenUsed/>
   </w:style>
   <w:style w:type="table" w:default="1" w:styleId="TableNormal">

</xml_diff>